<commit_message>
Refactor code structure for improved readability and maintainability
</commit_message>
<xml_diff>
--- a/1/2025/16/Отчет 16.docx
+++ b/1/2025/16/Отчет 16.docx
@@ -162,49 +162,7 @@
           <w:b/>
           <w:i/>
         </w:rPr>
-        <w:t xml:space="preserve">«Набор содержит геометрические точки, заданные в полярных координатах </w:t>
-      </w:r>
-      <w:r>
-        <w:rPr>
-          <w:b/>
-          <w:i/>
-        </w:rPr>
-        <w:t>(R, alpha)</w:t>
-      </w:r>
-      <w:r>
-        <w:rPr>
-          <w:b/>
-          <w:i/>
-        </w:rPr>
-        <w:t xml:space="preserve">. Определить прямоугольник в плоскости </w:t>
-      </w:r>
-      <w:r>
-        <w:rPr>
-          <w:b/>
-          <w:i/>
-        </w:rPr>
-        <w:t>Oxy</w:t>
-      </w:r>
-      <w:r>
-        <w:rPr>
-          <w:b/>
-          <w:i/>
-        </w:rPr>
-        <w:t xml:space="preserve">, в который попадают все указанные точки </w:t>
-      </w:r>
-      <w:r>
-        <w:rPr>
-          <w:b/>
-          <w:i/>
-        </w:rPr>
-        <w:t>x=R*cos(a), y=R*sin(a).</w:t>
-      </w:r>
-      <w:r>
-        <w:rPr>
-          <w:b/>
-          <w:i/>
-        </w:rPr>
-        <w:t xml:space="preserve"> Стороны прямоугольника выбрать ориентированными вдоль координатных осей.»</w:t>
+        <w:t>«Набор содержит геометрические точки, заданные в полярных координатах (R, alpha). Определить прямоугольник в плоскости Oxy, в который попадают все указанные точки x=R*cos(a), y=R*sin(a). Стороны прямоугольника выбрать ориентированными вдоль координатных осей.»</w:t>
       </w:r>
     </w:p>
     <w:p>
@@ -443,7 +401,7 @@
             </w:rPr>
             <w:t>2. Руководство пользователя</w:t>
             <w:tab/>
-            <w:t>6</w:t>
+            <w:t>7</w:t>
           </w:r>
         </w:p>
         <w:p>
@@ -471,7 +429,7 @@
             </w:rPr>
             <w:t>3. Руководство программиста</w:t>
             <w:tab/>
-            <w:t>9</w:t>
+            <w:t>10</w:t>
           </w:r>
         </w:p>
         <w:p>
@@ -499,7 +457,7 @@
             </w:rPr>
             <w:t>3.1 Структура программы</w:t>
             <w:tab/>
-            <w:t>9</w:t>
+            <w:t>10</w:t>
           </w:r>
         </w:p>
         <w:p>
@@ -527,7 +485,7 @@
             </w:rPr>
             <w:t>3.2 Структуры данных</w:t>
             <w:tab/>
-            <w:t>10</w:t>
+            <w:t>11</w:t>
           </w:r>
         </w:p>
         <w:p>
@@ -553,9 +511,9 @@
               <w:sz w:val="28"/>
               <w:szCs w:val="28"/>
             </w:rPr>
-            <w:t>3.3 Алгоритм вычисления минимального и максимального значения</w:t>
+            <w:t>3.3 Алгоритм вычисления ограничивающего прямоугольника</w:t>
             <w:tab/>
-            <w:t>11</w:t>
+            <w:t>12</w:t>
           </w:r>
         </w:p>
         <w:p>
@@ -583,7 +541,7 @@
             </w:rPr>
             <w:t>Заключение</w:t>
             <w:tab/>
-            <w:t>12</w:t>
+            <w:t>14</w:t>
           </w:r>
         </w:p>
         <w:p>
@@ -611,7 +569,7 @@
             </w:rPr>
             <w:t>Список литературы</w:t>
             <w:tab/>
-            <w:t>13</w:t>
+            <w:t>15</w:t>
           </w:r>
           <w:r>
             <w:rPr>
@@ -651,7 +609,7 @@
         <w:pStyle w:val="Heading1"/>
         <w:numPr>
           <w:ilvl w:val="0"/>
-          <w:numId w:val="2"/>
+          <w:numId w:val="1"/>
         </w:numPr>
         <w:bidi w:val="0"/>
         <w:spacing w:before="0" w:after="120"/>
@@ -686,7 +644,79 @@
           <w:szCs w:val="28"/>
         </w:rPr>
         <w:tab/>
-        <w:t>В работе рассматривается решение задачи разработки прикладной программы обработки набора геометрических точек, заданных в полярных координатах (R, α). Каждая точка преобразуется в декартовы координаты по формулам x = R·cos(α) и y = R·sin(α). Целью разработки является определение прямоугольника на плоскости Oxy, ориентированного вдоль координатных осей, внутри которого располагаются все указанные точки — то есть вычисление минимальных и максимальных значений координат x и y.</w:t>
+        <w:t>В работе рассматривается решение задачи разработки прикладной программы обработки набора геометрических точек, заданных в полярных координатах</w:t>
+      </w:r>
+      <w:r>
+        <w:rPr>
+          <w:rFonts w:ascii="Times New Roman" w:hAnsi="Times New Roman"/>
+          <w:i/>
+          <w:iCs/>
+          <w:sz w:val="28"/>
+          <w:szCs w:val="28"/>
+        </w:rPr>
+        <w:t xml:space="preserve"> (R, α)</w:t>
+      </w:r>
+      <w:r>
+        <w:rPr>
+          <w:rFonts w:ascii="Times New Roman" w:hAnsi="Times New Roman"/>
+          <w:sz w:val="28"/>
+          <w:szCs w:val="28"/>
+        </w:rPr>
+        <w:t xml:space="preserve">. Каждая точка преобразуется в декартовы координаты по формулам </w:t>
+      </w:r>
+      <w:r>
+        <w:rPr>
+          <w:rFonts w:ascii="Times New Roman" w:hAnsi="Times New Roman"/>
+          <w:i/>
+          <w:iCs/>
+          <w:sz w:val="28"/>
+          <w:szCs w:val="28"/>
+        </w:rPr>
+        <w:t>x = R·cos(α) и y = R·sin(α)</w:t>
+      </w:r>
+      <w:r>
+        <w:rPr>
+          <w:rFonts w:ascii="Times New Roman" w:hAnsi="Times New Roman"/>
+          <w:sz w:val="28"/>
+          <w:szCs w:val="28"/>
+        </w:rPr>
+        <w:t xml:space="preserve">. Целью разработки является определение прямоугольника на плоскости Oxy, ориентированного вдоль координатных осей, внутри которого располагаются все указанные точки — то есть вычисление минимальных и максимальных значений координат </w:t>
+      </w:r>
+      <w:r>
+        <w:rPr>
+          <w:rFonts w:ascii="Times New Roman" w:hAnsi="Times New Roman"/>
+          <w:i/>
+          <w:iCs/>
+          <w:sz w:val="28"/>
+          <w:szCs w:val="28"/>
+        </w:rPr>
+        <w:t>x</w:t>
+      </w:r>
+      <w:r>
+        <w:rPr>
+          <w:rFonts w:ascii="Times New Roman" w:hAnsi="Times New Roman"/>
+          <w:sz w:val="28"/>
+          <w:szCs w:val="28"/>
+        </w:rPr>
+        <w:t xml:space="preserve"> и </w:t>
+      </w:r>
+      <w:r>
+        <w:rPr>
+          <w:rFonts w:ascii="Times New Roman" w:hAnsi="Times New Roman"/>
+          <w:i/>
+          <w:iCs/>
+          <w:sz w:val="28"/>
+          <w:szCs w:val="28"/>
+        </w:rPr>
+        <w:t>y</w:t>
+      </w:r>
+      <w:r>
+        <w:rPr>
+          <w:rFonts w:ascii="Times New Roman" w:hAnsi="Times New Roman"/>
+          <w:sz w:val="28"/>
+          <w:szCs w:val="28"/>
+        </w:rPr>
+        <w:t>.</w:t>
       </w:r>
     </w:p>
     <w:p>
@@ -807,7 +837,7 @@
         <w:pStyle w:val="Heading1"/>
         <w:numPr>
           <w:ilvl w:val="0"/>
-          <w:numId w:val="2"/>
+          <w:numId w:val="1"/>
         </w:numPr>
         <w:bidi w:val="0"/>
         <w:spacing w:before="0" w:after="120"/>
@@ -1167,7 +1197,7 @@
         <w:pStyle w:val="Heading1"/>
         <w:numPr>
           <w:ilvl w:val="0"/>
-          <w:numId w:val="2"/>
+          <w:numId w:val="1"/>
         </w:numPr>
         <w:bidi w:val="0"/>
         <w:spacing w:before="0" w:after="120"/>
@@ -2058,27 +2088,32 @@
         <w:pStyle w:val="Heading1"/>
         <w:numPr>
           <w:ilvl w:val="0"/>
-          <w:numId w:val="2"/>
+          <w:numId w:val="1"/>
+        </w:numPr>
+        <w:spacing w:before="0" w:after="120"/>
+        <w:ind w:hanging="0" w:start="0"/>
+        <w:rPr/>
+      </w:pPr>
+      <w:bookmarkStart w:id="3" w:name="__RefHeading___Toc11405_2508953769"/>
+      <w:bookmarkEnd w:id="3"/>
+      <w:r>
+        <w:rPr/>
+        <w:tab/>
+        <w:t>3. Руководство программиста</w:t>
+      </w:r>
+    </w:p>
+    <w:p>
+      <w:pPr>
+        <w:pStyle w:val="Heading2"/>
+        <w:numPr>
+          <w:ilvl w:val="1"/>
+          <w:numId w:val="1"/>
         </w:numPr>
         <w:ind w:hanging="0" w:start="0"/>
         <w:rPr/>
       </w:pPr>
-      <w:r>
-        <w:rPr/>
-        <w:tab/>
-        <w:t>3. Руководство программиста</w:t>
-      </w:r>
-    </w:p>
-    <w:p>
-      <w:pPr>
-        <w:pStyle w:val="Heading2"/>
-        <w:numPr>
-          <w:ilvl w:val="1"/>
-          <w:numId w:val="2"/>
-        </w:numPr>
-        <w:ind w:hanging="0" w:start="0"/>
-        <w:rPr/>
-      </w:pPr>
+      <w:bookmarkStart w:id="4" w:name="__RefHeading___Toc11407_2508953769"/>
+      <w:bookmarkEnd w:id="4"/>
       <w:r>
         <w:rPr/>
         <w:tab/>
@@ -2376,11 +2411,13 @@
         <w:pStyle w:val="Heading2"/>
         <w:numPr>
           <w:ilvl w:val="1"/>
-          <w:numId w:val="2"/>
+          <w:numId w:val="1"/>
         </w:numPr>
         <w:ind w:hanging="0" w:start="0"/>
         <w:rPr/>
       </w:pPr>
+      <w:bookmarkStart w:id="5" w:name="__RefHeading___Toc11409_2508953769"/>
+      <w:bookmarkEnd w:id="5"/>
       <w:r>
         <w:rPr/>
         <w:tab/>
@@ -2868,11 +2905,13 @@
         <w:pStyle w:val="Heading2"/>
         <w:numPr>
           <w:ilvl w:val="1"/>
-          <w:numId w:val="2"/>
+          <w:numId w:val="1"/>
         </w:numPr>
         <w:ind w:hanging="0" w:start="0"/>
         <w:rPr/>
       </w:pPr>
+      <w:bookmarkStart w:id="6" w:name="__RefHeading___Toc11411_2508953769"/>
+      <w:bookmarkEnd w:id="6"/>
       <w:r>
         <w:rPr/>
         <w:tab/>
@@ -3089,14 +3128,16 @@
         <w:spacing w:before="0" w:after="120"/>
         <w:ind w:hanging="0" w:start="0"/>
         <w:rPr>
-          <w:rFonts w:ascii="Times New Roman" w:hAnsi="Times New Roman"/>
-          <w:sz w:val="28"/>
-          <w:szCs w:val="28"/>
-        </w:rPr>
-      </w:pPr>
-      <w:r>
-        <w:rPr>
-          <w:rFonts w:ascii="Times New Roman" w:hAnsi="Times New Roman"/>
+          <w:i/>
+          <w:i/>
+          <w:iCs/>
+        </w:rPr>
+      </w:pPr>
+      <w:r>
+        <w:rPr>
+          <w:rFonts w:ascii="Times New Roman" w:hAnsi="Times New Roman"/>
+          <w:i/>
+          <w:iCs/>
           <w:sz w:val="28"/>
           <w:szCs w:val="28"/>
         </w:rPr>
@@ -3112,14 +3153,16 @@
         <w:spacing w:before="0" w:after="120"/>
         <w:ind w:hanging="0" w:start="0"/>
         <w:rPr>
-          <w:rFonts w:ascii="Times New Roman" w:hAnsi="Times New Roman"/>
-          <w:sz w:val="28"/>
-          <w:szCs w:val="28"/>
-        </w:rPr>
-      </w:pPr>
-      <w:r>
-        <w:rPr>
-          <w:rFonts w:ascii="Times New Roman" w:hAnsi="Times New Roman"/>
+          <w:i/>
+          <w:i/>
+          <w:iCs/>
+        </w:rPr>
+      </w:pPr>
+      <w:r>
+        <w:rPr>
+          <w:rFonts w:ascii="Times New Roman" w:hAnsi="Times New Roman"/>
+          <w:i/>
+          <w:iCs/>
           <w:sz w:val="28"/>
           <w:szCs w:val="28"/>
         </w:rPr>
@@ -3156,14 +3199,16 @@
         <w:spacing w:before="0" w:after="120"/>
         <w:ind w:hanging="0" w:start="0"/>
         <w:rPr>
-          <w:rFonts w:ascii="Times New Roman" w:hAnsi="Times New Roman"/>
-          <w:sz w:val="28"/>
-          <w:szCs w:val="28"/>
-        </w:rPr>
-      </w:pPr>
-      <w:r>
-        <w:rPr>
-          <w:rFonts w:ascii="Times New Roman" w:hAnsi="Times New Roman"/>
+          <w:i/>
+          <w:i/>
+          <w:iCs/>
+        </w:rPr>
+      </w:pPr>
+      <w:r>
+        <w:rPr>
+          <w:rFonts w:ascii="Times New Roman" w:hAnsi="Times New Roman"/>
+          <w:i/>
+          <w:iCs/>
           <w:sz w:val="28"/>
           <w:szCs w:val="28"/>
         </w:rPr>
@@ -3178,14 +3223,16 @@
         <w:spacing w:before="0" w:after="120"/>
         <w:ind w:hanging="0" w:start="0"/>
         <w:rPr>
-          <w:rFonts w:ascii="Times New Roman" w:hAnsi="Times New Roman"/>
-          <w:sz w:val="28"/>
-          <w:szCs w:val="28"/>
-        </w:rPr>
-      </w:pPr>
-      <w:r>
-        <w:rPr>
-          <w:rFonts w:ascii="Times New Roman" w:hAnsi="Times New Roman"/>
+          <w:i/>
+          <w:i/>
+          <w:iCs/>
+        </w:rPr>
+      </w:pPr>
+      <w:r>
+        <w:rPr>
+          <w:rFonts w:ascii="Times New Roman" w:hAnsi="Times New Roman"/>
+          <w:i/>
+          <w:iCs/>
           <w:sz w:val="28"/>
           <w:szCs w:val="28"/>
         </w:rPr>
@@ -3200,14 +3247,16 @@
         <w:spacing w:before="0" w:after="120"/>
         <w:ind w:hanging="0" w:start="0"/>
         <w:rPr>
-          <w:rFonts w:ascii="Times New Roman" w:hAnsi="Times New Roman"/>
-          <w:sz w:val="28"/>
-          <w:szCs w:val="28"/>
-        </w:rPr>
-      </w:pPr>
-      <w:r>
-        <w:rPr>
-          <w:rFonts w:ascii="Times New Roman" w:hAnsi="Times New Roman"/>
+          <w:i/>
+          <w:i/>
+          <w:iCs/>
+        </w:rPr>
+      </w:pPr>
+      <w:r>
+        <w:rPr>
+          <w:rFonts w:ascii="Times New Roman" w:hAnsi="Times New Roman"/>
+          <w:i/>
+          <w:iCs/>
           <w:sz w:val="28"/>
           <w:szCs w:val="28"/>
         </w:rPr>
@@ -3222,14 +3271,16 @@
         <w:spacing w:before="0" w:after="120"/>
         <w:ind w:hanging="0" w:start="0"/>
         <w:rPr>
-          <w:rFonts w:ascii="Times New Roman" w:hAnsi="Times New Roman"/>
-          <w:sz w:val="28"/>
-          <w:szCs w:val="28"/>
-        </w:rPr>
-      </w:pPr>
-      <w:r>
-        <w:rPr>
-          <w:rFonts w:ascii="Times New Roman" w:hAnsi="Times New Roman"/>
+          <w:i/>
+          <w:i/>
+          <w:iCs/>
+        </w:rPr>
+      </w:pPr>
+      <w:r>
+        <w:rPr>
+          <w:rFonts w:ascii="Times New Roman" w:hAnsi="Times New Roman"/>
+          <w:i/>
+          <w:iCs/>
           <w:sz w:val="28"/>
           <w:szCs w:val="28"/>
         </w:rPr>
@@ -3366,7 +3417,41 @@
         <w:tab/>
         <w:t>6.</w:t>
         <w:tab/>
-        <w:t>В случае отсутствия данных или некорректного результата метод rect::valid() позволяет определить ошибку и вывести соответствующее сообщение.</w:t>
+        <w:t xml:space="preserve">В случае отсутствия данных или некорректного результата </w:t>
+      </w:r>
+      <w:r>
+        <w:rPr>
+          <w:rFonts w:ascii="Times New Roman" w:hAnsi="Times New Roman"/>
+          <w:sz w:val="28"/>
+          <w:szCs w:val="28"/>
+        </w:rPr>
+        <w:t>функция</w:t>
+      </w:r>
+      <w:r>
+        <w:rPr>
+          <w:rFonts w:ascii="Times New Roman" w:hAnsi="Times New Roman"/>
+          <w:sz w:val="28"/>
+          <w:szCs w:val="28"/>
+        </w:rPr>
+        <w:t xml:space="preserve"> </w:t>
+      </w:r>
+      <w:r>
+        <w:rPr>
+          <w:rFonts w:ascii="Times New Roman" w:hAnsi="Times New Roman"/>
+          <w:i/>
+          <w:iCs/>
+          <w:sz w:val="28"/>
+          <w:szCs w:val="28"/>
+        </w:rPr>
+        <w:t>rect::valid()</w:t>
+      </w:r>
+      <w:r>
+        <w:rPr>
+          <w:rFonts w:ascii="Times New Roman" w:hAnsi="Times New Roman"/>
+          <w:sz w:val="28"/>
+          <w:szCs w:val="28"/>
+        </w:rPr>
+        <w:t xml:space="preserve"> позволяет определить ошибку и вывести соответствующее сообщение.</w:t>
       </w:r>
       <w:r>
         <w:br w:type="page"/>
@@ -3375,101 +3460,143 @@
     <w:p>
       <w:pPr>
         <w:pStyle w:val="Heading1"/>
+        <w:numPr>
+          <w:ilvl w:val="0"/>
+          <w:numId w:val="1"/>
+        </w:numPr>
+        <w:bidi w:val="0"/>
+        <w:spacing w:before="0" w:after="120"/>
+        <w:ind w:hanging="0" w:start="0"/>
+        <w:jc w:val="start"/>
+        <w:rPr/>
+      </w:pPr>
+      <w:bookmarkStart w:id="7" w:name="__RefHeading___Toc138_1795086053"/>
+      <w:bookmarkEnd w:id="7"/>
+      <w:r>
+        <w:rPr/>
+        <w:tab/>
+        <w:t>Заключение</w:t>
+      </w:r>
+    </w:p>
+    <w:p>
+      <w:pPr>
+        <w:pStyle w:val="BodyText"/>
+        <w:bidi w:val="0"/>
+        <w:spacing w:lineRule="auto" w:line="360"/>
+        <w:jc w:val="both"/>
+        <w:rPr>
+          <w:sz w:val="28"/>
+          <w:szCs w:val="28"/>
+        </w:rPr>
+      </w:pPr>
+      <w:r>
+        <w:rPr>
+          <w:sz w:val="28"/>
+          <w:szCs w:val="28"/>
+        </w:rPr>
+        <w:tab/>
+        <w:t>В данной работе задача разработки прикладной программы для обработки набора измерений, представленных в виде полярных координат, была решена с использованием принципов императивного программирования. Реализованная программа выполняет ввод данных от пользователя, преобразование измерений из полярной формы в декартову и вычисление осево-ориентированного минимального прямоугольника, ограничивающего все полученные точки.</w:t>
+      </w:r>
+    </w:p>
+    <w:p>
+      <w:pPr>
+        <w:pStyle w:val="BodyText"/>
+        <w:rPr>
+          <w:sz w:val="28"/>
+          <w:szCs w:val="28"/>
+        </w:rPr>
+      </w:pPr>
+      <w:r>
+        <w:rPr>
+          <w:sz w:val="28"/>
+          <w:szCs w:val="28"/>
+        </w:rPr>
+        <w:tab/>
+        <w:t>На основании проведённой отладки и испытаний с применением контрольных примеров можно сделать вывод, что разработанная прикладная программа корректно и в полном объёме решает поставленную задачу — определение минимального и максимального значений координат (X и Y) и формирование границ ограничивающего прямоугольника для заданного набора измерений.</w:t>
+      </w:r>
+    </w:p>
+    <w:p>
+      <w:pPr>
+        <w:pStyle w:val="BodyText"/>
+        <w:bidi w:val="0"/>
+        <w:spacing w:lineRule="auto" w:line="360"/>
+        <w:jc w:val="both"/>
+        <w:rPr>
+          <w:sz w:val="28"/>
+          <w:szCs w:val="28"/>
+        </w:rPr>
+      </w:pPr>
+      <w:r>
+        <w:rPr>
+          <w:sz w:val="28"/>
+          <w:szCs w:val="28"/>
+        </w:rPr>
+      </w:r>
+      <w:r>
+        <w:br w:type="page"/>
+      </w:r>
+    </w:p>
+    <w:p>
+      <w:pPr>
+        <w:pStyle w:val="Heading1"/>
+        <w:numPr>
+          <w:ilvl w:val="0"/>
+          <w:numId w:val="1"/>
+        </w:numPr>
+        <w:bidi w:val="0"/>
+        <w:spacing w:before="0" w:after="120"/>
+        <w:ind w:hanging="0" w:start="0"/>
+        <w:jc w:val="start"/>
+        <w:rPr/>
+      </w:pPr>
+      <w:bookmarkStart w:id="8" w:name="__RefHeading___Toc140_1795086053"/>
+      <w:bookmarkEnd w:id="8"/>
+      <w:r>
+        <w:rPr/>
+        <w:tab/>
+        <w:t>Список литературы</w:t>
+      </w:r>
+    </w:p>
+    <w:p>
+      <w:pPr>
+        <w:pStyle w:val="BodyText"/>
         <w:numPr>
           <w:ilvl w:val="0"/>
           <w:numId w:val="2"/>
         </w:numPr>
         <w:bidi w:val="0"/>
-        <w:spacing w:before="0" w:after="120"/>
-        <w:ind w:hanging="0" w:start="0"/>
-        <w:jc w:val="start"/>
-        <w:rPr/>
-      </w:pPr>
-      <w:bookmarkStart w:id="3" w:name="__RefHeading___Toc138_1795086053"/>
-      <w:bookmarkEnd w:id="3"/>
-      <w:r>
-        <w:rPr/>
-        <w:tab/>
-        <w:t>Заключение</w:t>
-      </w:r>
-    </w:p>
-    <w:p>
-      <w:pPr>
-        <w:pStyle w:val="BodyText"/>
-        <w:bidi w:val="0"/>
-        <w:spacing w:lineRule="auto" w:line="360"/>
-        <w:jc w:val="both"/>
-        <w:rPr>
-          <w:sz w:val="28"/>
-          <w:szCs w:val="28"/>
-        </w:rPr>
-      </w:pPr>
-      <w:r>
-        <w:rPr>
-          <w:sz w:val="28"/>
-          <w:szCs w:val="28"/>
-        </w:rPr>
-        <w:tab/>
-        <w:t>В данной работе задача разработки прикладной программы для обработки набора измерений, представленных в виде полярных координат, была решена с использованием принципов императивного программирования. Реализованная программа выполняет ввод данных от пользователя, преобразование измерений из полярной формы в декартову и вычисление осево-ориентированного минимального прямоугольника, ограничивающего все полученные точки.</w:t>
-      </w:r>
-    </w:p>
-    <w:p>
-      <w:pPr>
-        <w:pStyle w:val="BodyText"/>
-        <w:rPr>
-          <w:sz w:val="28"/>
-          <w:szCs w:val="28"/>
-        </w:rPr>
-      </w:pPr>
-      <w:r>
-        <w:rPr>
-          <w:sz w:val="28"/>
-          <w:szCs w:val="28"/>
-        </w:rPr>
-        <w:tab/>
-        <w:t>На основании проведённой отладки и испытаний с применением контрольных примеров можно сделать вывод, что разработанная прикладная программа корректно и в полном объёме решает поставленную задачу — определение минимального и максимального значений координат (X и Y) и формирование границ ограничивающего прямоугольника для заданного набора измерений.</w:t>
-      </w:r>
-    </w:p>
-    <w:p>
-      <w:pPr>
-        <w:pStyle w:val="BodyText"/>
-        <w:bidi w:val="0"/>
-        <w:spacing w:lineRule="auto" w:line="360"/>
-        <w:jc w:val="both"/>
-        <w:rPr>
-          <w:sz w:val="28"/>
-          <w:szCs w:val="28"/>
-        </w:rPr>
-      </w:pPr>
-      <w:r>
-        <w:rPr>
-          <w:sz w:val="28"/>
-          <w:szCs w:val="28"/>
-        </w:rPr>
-      </w:r>
-      <w:r>
-        <w:br w:type="page"/>
-      </w:r>
-    </w:p>
-    <w:p>
-      <w:pPr>
-        <w:pStyle w:val="Heading1"/>
+        <w:rPr>
+          <w:sz w:val="28"/>
+          <w:szCs w:val="28"/>
+        </w:rPr>
+      </w:pPr>
+      <w:r>
+        <w:rPr>
+          <w:sz w:val="28"/>
+          <w:szCs w:val="28"/>
+        </w:rPr>
+        <w:t>Керниган, Брайан У., Ритчи, Деннис М. Язык программирования С, 2-е издание. [пер. с анг.] / Б.У. Керниган, Д.М. Ритчи – М.: Вильямс, 2007.</w:t>
+      </w:r>
+    </w:p>
+    <w:p>
+      <w:pPr>
+        <w:pStyle w:val="BodyText"/>
         <w:numPr>
           <w:ilvl w:val="0"/>
           <w:numId w:val="2"/>
         </w:numPr>
         <w:bidi w:val="0"/>
-        <w:spacing w:before="0" w:after="120"/>
-        <w:ind w:hanging="0" w:start="0"/>
-        <w:jc w:val="start"/>
-        <w:rPr/>
-      </w:pPr>
-      <w:bookmarkStart w:id="4" w:name="__RefHeading___Toc140_1795086053"/>
-      <w:bookmarkEnd w:id="4"/>
-      <w:r>
-        <w:rPr/>
-        <w:tab/>
-        <w:t>Список литературы</w:t>
+        <w:rPr>
+          <w:sz w:val="28"/>
+          <w:szCs w:val="28"/>
+        </w:rPr>
+      </w:pPr>
+      <w:r>
+        <w:rPr>
+          <w:sz w:val="28"/>
+          <w:szCs w:val="28"/>
+        </w:rPr>
+        <w:t>Павловская, Т.А. C/C++. Программирование на языке высокого уровня: учебник для ВУЗов / Т.А. Павловская. – СПб.: Питер, 2009.</w:t>
       </w:r>
     </w:p>
     <w:p>
@@ -3477,7 +3604,7 @@
         <w:pStyle w:val="BodyText"/>
         <w:numPr>
           <w:ilvl w:val="0"/>
-          <w:numId w:val="3"/>
+          <w:numId w:val="2"/>
         </w:numPr>
         <w:bidi w:val="0"/>
         <w:rPr>
@@ -3490,7 +3617,7 @@
           <w:sz w:val="28"/>
           <w:szCs w:val="28"/>
         </w:rPr>
-        <w:t>Керниган, Брайан У., Ритчи, Деннис М. Язык программирования С, 2-е издание. [пер. с анг.] / Б.У. Керниган, Д.М. Ритчи – М.: Вильямс, 2007.</w:t>
+        <w:t>Орлов, С.А. Технологии разработки программного обеспечения. учеб. пособие. 2-е изд./ С.А. Орлов, – СПб.: Питер, 2003. – 480 с.: ил.</w:t>
       </w:r>
     </w:p>
     <w:p>
@@ -3498,7 +3625,7 @@
         <w:pStyle w:val="BodyText"/>
         <w:numPr>
           <w:ilvl w:val="0"/>
-          <w:numId w:val="3"/>
+          <w:numId w:val="2"/>
         </w:numPr>
         <w:bidi w:val="0"/>
         <w:rPr>
@@ -3511,7 +3638,7 @@
           <w:sz w:val="28"/>
           <w:szCs w:val="28"/>
         </w:rPr>
-        <w:t>Павловская, Т.А. C/C++. Программирование на языке высокого уровня: учебник для ВУЗов / Т.А. Павловская. – СПб.: Питер, 2009.</w:t>
+        <w:t>Борисенко, В.В. Основы программирования / В.В.Борисенко, – Интернет-университет информационных технологий – ИНТУИТ.ру, 328 стр. – 2005 г.</w:t>
       </w:r>
     </w:p>
     <w:p>
@@ -3519,7 +3646,7 @@
         <w:pStyle w:val="BodyText"/>
         <w:numPr>
           <w:ilvl w:val="0"/>
-          <w:numId w:val="3"/>
+          <w:numId w:val="2"/>
         </w:numPr>
         <w:bidi w:val="0"/>
         <w:rPr>
@@ -3532,7 +3659,7 @@
           <w:sz w:val="28"/>
           <w:szCs w:val="28"/>
         </w:rPr>
-        <w:t>Орлов, С.А. Технологии разработки программного обеспечения. учеб. пособие. 2-е изд./ С.А. Орлов, – СПб.: Питер, 2003. – 480 с.: ил.</w:t>
+        <w:t>Шилдт, Г. Полный справочник по C: учеб. пособие / Г. Шилдт. – 4-е изд. – М.: Изд. дом "Вильямс", 2008.</w:t>
       </w:r>
     </w:p>
     <w:p>
@@ -3540,49 +3667,7 @@
         <w:pStyle w:val="BodyText"/>
         <w:numPr>
           <w:ilvl w:val="0"/>
-          <w:numId w:val="3"/>
-        </w:numPr>
-        <w:bidi w:val="0"/>
-        <w:rPr>
-          <w:sz w:val="28"/>
-          <w:szCs w:val="28"/>
-        </w:rPr>
-      </w:pPr>
-      <w:r>
-        <w:rPr>
-          <w:sz w:val="28"/>
-          <w:szCs w:val="28"/>
-        </w:rPr>
-        <w:t>Борисенко, В.В. Основы программирования / В.В.Борисенко, – Интернет-университет информационных технологий – ИНТУИТ.ру, 328 стр. – 2005 г.</w:t>
-      </w:r>
-    </w:p>
-    <w:p>
-      <w:pPr>
-        <w:pStyle w:val="BodyText"/>
-        <w:numPr>
-          <w:ilvl w:val="0"/>
-          <w:numId w:val="3"/>
-        </w:numPr>
-        <w:bidi w:val="0"/>
-        <w:rPr>
-          <w:sz w:val="28"/>
-          <w:szCs w:val="28"/>
-        </w:rPr>
-      </w:pPr>
-      <w:r>
-        <w:rPr>
-          <w:sz w:val="28"/>
-          <w:szCs w:val="28"/>
-        </w:rPr>
-        <w:t>Шилдт, Г. Полный справочник по C: учеб. пособие / Г. Шилдт. – 4-е изд. – М.: Изд. дом "Вильямс", 2008.</w:t>
-      </w:r>
-    </w:p>
-    <w:p>
-      <w:pPr>
-        <w:pStyle w:val="BodyText"/>
-        <w:numPr>
-          <w:ilvl w:val="0"/>
-          <w:numId w:val="3"/>
+          <w:numId w:val="2"/>
         </w:numPr>
         <w:bidi w:val="0"/>
         <w:rPr>
@@ -7864,7 +7949,7 @@
       <w:jc w:val="center"/>
       <w:rPr/>
     </w:pPr>
-    <w:bookmarkStart w:id="5" w:name="PageNumWizard_FOOTER_Default_Page_Style1"/>
+    <w:bookmarkStart w:id="9" w:name="PageNumWizard_FOOTER_Default_Page_Style1"/>
     <w:r>
       <w:rPr/>
       <w:fldChar w:fldCharType="begin"/>
@@ -7885,7 +7970,7 @@
       <w:rPr/>
       <w:fldChar w:fldCharType="end"/>
     </w:r>
-    <w:bookmarkEnd w:id="5"/>
+    <w:bookmarkEnd w:id="9"/>
   </w:p>
 </w:ftr>
 </file>
@@ -7919,125 +8004,6 @@
         </w:tabs>
         <w:ind w:start="0" w:hanging="0"/>
       </w:pPr>
-    </w:lvl>
-    <w:lvl w:ilvl="1">
-      <w:start w:val="1"/>
-      <w:numFmt w:val="none"/>
-      <w:suff w:val="nothing"/>
-      <w:lvlText w:val=""/>
-      <w:lvlJc w:val="start"/>
-      <w:pPr>
-        <w:tabs>
-          <w:tab w:val="num" w:pos="0"/>
-        </w:tabs>
-        <w:ind w:start="0" w:hanging="0"/>
-      </w:pPr>
-    </w:lvl>
-    <w:lvl w:ilvl="2">
-      <w:start w:val="1"/>
-      <w:numFmt w:val="none"/>
-      <w:suff w:val="nothing"/>
-      <w:lvlText w:val=""/>
-      <w:lvlJc w:val="start"/>
-      <w:pPr>
-        <w:tabs>
-          <w:tab w:val="num" w:pos="0"/>
-        </w:tabs>
-        <w:ind w:start="0" w:hanging="0"/>
-      </w:pPr>
-    </w:lvl>
-    <w:lvl w:ilvl="3">
-      <w:start w:val="1"/>
-      <w:numFmt w:val="none"/>
-      <w:suff w:val="nothing"/>
-      <w:lvlText w:val=""/>
-      <w:lvlJc w:val="start"/>
-      <w:pPr>
-        <w:tabs>
-          <w:tab w:val="num" w:pos="0"/>
-        </w:tabs>
-        <w:ind w:start="0" w:hanging="0"/>
-      </w:pPr>
-    </w:lvl>
-    <w:lvl w:ilvl="4">
-      <w:start w:val="1"/>
-      <w:numFmt w:val="none"/>
-      <w:suff w:val="nothing"/>
-      <w:lvlText w:val=""/>
-      <w:lvlJc w:val="start"/>
-      <w:pPr>
-        <w:tabs>
-          <w:tab w:val="num" w:pos="0"/>
-        </w:tabs>
-        <w:ind w:start="0" w:hanging="0"/>
-      </w:pPr>
-    </w:lvl>
-    <w:lvl w:ilvl="5">
-      <w:start w:val="1"/>
-      <w:numFmt w:val="none"/>
-      <w:suff w:val="nothing"/>
-      <w:lvlText w:val=""/>
-      <w:lvlJc w:val="start"/>
-      <w:pPr>
-        <w:tabs>
-          <w:tab w:val="num" w:pos="0"/>
-        </w:tabs>
-        <w:ind w:start="0" w:hanging="0"/>
-      </w:pPr>
-    </w:lvl>
-    <w:lvl w:ilvl="6">
-      <w:start w:val="1"/>
-      <w:numFmt w:val="none"/>
-      <w:suff w:val="nothing"/>
-      <w:lvlText w:val=""/>
-      <w:lvlJc w:val="start"/>
-      <w:pPr>
-        <w:tabs>
-          <w:tab w:val="num" w:pos="0"/>
-        </w:tabs>
-        <w:ind w:start="0" w:hanging="0"/>
-      </w:pPr>
-    </w:lvl>
-    <w:lvl w:ilvl="7">
-      <w:start w:val="1"/>
-      <w:numFmt w:val="none"/>
-      <w:suff w:val="nothing"/>
-      <w:lvlText w:val=""/>
-      <w:lvlJc w:val="start"/>
-      <w:pPr>
-        <w:tabs>
-          <w:tab w:val="num" w:pos="0"/>
-        </w:tabs>
-        <w:ind w:start="0" w:hanging="0"/>
-      </w:pPr>
-    </w:lvl>
-    <w:lvl w:ilvl="8">
-      <w:start w:val="1"/>
-      <w:numFmt w:val="none"/>
-      <w:suff w:val="nothing"/>
-      <w:lvlText w:val=""/>
-      <w:lvlJc w:val="start"/>
-      <w:pPr>
-        <w:tabs>
-          <w:tab w:val="num" w:pos="0"/>
-        </w:tabs>
-        <w:ind w:start="0" w:hanging="0"/>
-      </w:pPr>
-    </w:lvl>
-  </w:abstractNum>
-  <w:abstractNum w:abstractNumId="2">
-    <w:lvl w:ilvl="0">
-      <w:start w:val="1"/>
-      <w:numFmt w:val="none"/>
-      <w:suff w:val="nothing"/>
-      <w:lvlText w:val=""/>
-      <w:lvlJc w:val="start"/>
-      <w:pPr>
-        <w:tabs>
-          <w:tab w:val="num" w:pos="0"/>
-        </w:tabs>
-        <w:ind w:start="0" w:hanging="0"/>
-      </w:pPr>
       <w:rPr/>
     </w:lvl>
     <w:lvl w:ilvl="1">
@@ -8153,7 +8119,7 @@
       <w:rPr/>
     </w:lvl>
   </w:abstractNum>
-  <w:abstractNum w:abstractNumId="3">
+  <w:abstractNum w:abstractNumId="2">
     <w:lvl w:ilvl="0">
       <w:start w:val="1"/>
       <w:numFmt w:val="decimal"/>
@@ -8270,6 +8236,125 @@
         <w:ind w:start="3600" w:hanging="360"/>
       </w:pPr>
       <w:rPr/>
+    </w:lvl>
+  </w:abstractNum>
+  <w:abstractNum w:abstractNumId="3">
+    <w:lvl w:ilvl="0">
+      <w:start w:val="1"/>
+      <w:numFmt w:val="none"/>
+      <w:suff w:val="nothing"/>
+      <w:lvlText w:val=""/>
+      <w:lvlJc w:val="start"/>
+      <w:pPr>
+        <w:tabs>
+          <w:tab w:val="num" w:pos="0"/>
+        </w:tabs>
+        <w:ind w:start="0" w:hanging="0"/>
+      </w:pPr>
+    </w:lvl>
+    <w:lvl w:ilvl="1">
+      <w:start w:val="1"/>
+      <w:numFmt w:val="none"/>
+      <w:suff w:val="nothing"/>
+      <w:lvlText w:val=""/>
+      <w:lvlJc w:val="start"/>
+      <w:pPr>
+        <w:tabs>
+          <w:tab w:val="num" w:pos="0"/>
+        </w:tabs>
+        <w:ind w:start="0" w:hanging="0"/>
+      </w:pPr>
+    </w:lvl>
+    <w:lvl w:ilvl="2">
+      <w:start w:val="1"/>
+      <w:numFmt w:val="none"/>
+      <w:suff w:val="nothing"/>
+      <w:lvlText w:val=""/>
+      <w:lvlJc w:val="start"/>
+      <w:pPr>
+        <w:tabs>
+          <w:tab w:val="num" w:pos="0"/>
+        </w:tabs>
+        <w:ind w:start="0" w:hanging="0"/>
+      </w:pPr>
+    </w:lvl>
+    <w:lvl w:ilvl="3">
+      <w:start w:val="1"/>
+      <w:numFmt w:val="none"/>
+      <w:suff w:val="nothing"/>
+      <w:lvlText w:val=""/>
+      <w:lvlJc w:val="start"/>
+      <w:pPr>
+        <w:tabs>
+          <w:tab w:val="num" w:pos="0"/>
+        </w:tabs>
+        <w:ind w:start="0" w:hanging="0"/>
+      </w:pPr>
+    </w:lvl>
+    <w:lvl w:ilvl="4">
+      <w:start w:val="1"/>
+      <w:numFmt w:val="none"/>
+      <w:suff w:val="nothing"/>
+      <w:lvlText w:val=""/>
+      <w:lvlJc w:val="start"/>
+      <w:pPr>
+        <w:tabs>
+          <w:tab w:val="num" w:pos="0"/>
+        </w:tabs>
+        <w:ind w:start="0" w:hanging="0"/>
+      </w:pPr>
+    </w:lvl>
+    <w:lvl w:ilvl="5">
+      <w:start w:val="1"/>
+      <w:numFmt w:val="none"/>
+      <w:suff w:val="nothing"/>
+      <w:lvlText w:val=""/>
+      <w:lvlJc w:val="start"/>
+      <w:pPr>
+        <w:tabs>
+          <w:tab w:val="num" w:pos="0"/>
+        </w:tabs>
+        <w:ind w:start="0" w:hanging="0"/>
+      </w:pPr>
+    </w:lvl>
+    <w:lvl w:ilvl="6">
+      <w:start w:val="1"/>
+      <w:numFmt w:val="none"/>
+      <w:suff w:val="nothing"/>
+      <w:lvlText w:val=""/>
+      <w:lvlJc w:val="start"/>
+      <w:pPr>
+        <w:tabs>
+          <w:tab w:val="num" w:pos="0"/>
+        </w:tabs>
+        <w:ind w:start="0" w:hanging="0"/>
+      </w:pPr>
+    </w:lvl>
+    <w:lvl w:ilvl="7">
+      <w:start w:val="1"/>
+      <w:numFmt w:val="none"/>
+      <w:suff w:val="nothing"/>
+      <w:lvlText w:val=""/>
+      <w:lvlJc w:val="start"/>
+      <w:pPr>
+        <w:tabs>
+          <w:tab w:val="num" w:pos="0"/>
+        </w:tabs>
+        <w:ind w:start="0" w:hanging="0"/>
+      </w:pPr>
+    </w:lvl>
+    <w:lvl w:ilvl="8">
+      <w:start w:val="1"/>
+      <w:numFmt w:val="none"/>
+      <w:suff w:val="nothing"/>
+      <w:lvlText w:val=""/>
+      <w:lvlJc w:val="start"/>
+      <w:pPr>
+        <w:tabs>
+          <w:tab w:val="num" w:pos="0"/>
+        </w:tabs>
+        <w:ind w:start="0" w:hanging="0"/>
+      </w:pPr>
     </w:lvl>
   </w:abstractNum>
   <w:num w:numId="1">
@@ -8329,7 +8414,7 @@
     <w:pPr>
       <w:numPr>
         <w:ilvl w:val="0"/>
-        <w:numId w:val="2"/>
+        <w:numId w:val="1"/>
       </w:numPr>
       <w:spacing w:before="240" w:after="120"/>
       <w:jc w:val="start"/>
@@ -8351,7 +8436,7 @@
     <w:pPr>
       <w:numPr>
         <w:ilvl w:val="1"/>
-        <w:numId w:val="2"/>
+        <w:numId w:val="1"/>
       </w:numPr>
       <w:spacing w:lineRule="auto" w:line="360" w:before="200" w:after="120"/>
       <w:outlineLvl w:val="1"/>
@@ -8372,8 +8457,8 @@
       <w:bCs/>
     </w:rPr>
   </w:style>
-  <w:style w:type="character" w:styleId="Bulletsuser">
-    <w:name w:val="Bullets (user)"/>
+  <w:style w:type="character" w:styleId="Bullets">
+    <w:name w:val="Bullets"/>
     <w:qFormat/>
     <w:rPr>
       <w:rFonts w:ascii="OpenSymbol" w:hAnsi="OpenSymbol" w:eastAsia="OpenSymbol" w:cs="OpenSymbol"/>
@@ -8403,8 +8488,8 @@
       <w:rFonts w:ascii="Liberation Mono" w:hAnsi="Liberation Mono" w:eastAsia="Liberation Mono" w:cs="Liberation Mono"/>
     </w:rPr>
   </w:style>
-  <w:style w:type="character" w:styleId="Bullets">
-    <w:name w:val="Bullets"/>
+  <w:style w:type="character" w:styleId="Bulletsuser">
+    <w:name w:val="Bullets (user)"/>
     <w:qFormat/>
     <w:rPr>
       <w:rFonts w:ascii="OpenSymbol" w:hAnsi="OpenSymbol" w:eastAsia="OpenSymbol" w:cs="OpenSymbol"/>

</xml_diff>